<commit_message>
Added missing images to docs
</commit_message>
<xml_diff>
--- a/docs/ODC-GEE_Guide.docx
+++ b/docs/ODC-GEE_Guide.docx
@@ -215,7 +215,7 @@
               <a:graphicData uri="http://schemas.openxmlformats.org/drawingml/2006/picture">
                 <pic:pic>
                   <pic:nvPicPr>
-                    <pic:cNvPr descr="image1.png" id="0" name="Picture"/>
+                    <pic:cNvPr descr="images/image1.png" id="0" name="Picture"/>
                     <pic:cNvPicPr>
                       <a:picLocks noChangeArrowheads="1" noChangeAspect="1"/>
                     </pic:cNvPicPr>
@@ -333,7 +333,7 @@
               <a:graphicData uri="http://schemas.openxmlformats.org/drawingml/2006/picture">
                 <pic:pic>
                   <pic:nvPicPr>
-                    <pic:cNvPr descr="image2.png" id="0" name="Picture"/>
+                    <pic:cNvPr descr="images/image2.png" id="0" name="Picture"/>
                     <pic:cNvPicPr>
                       <a:picLocks noChangeArrowheads="1" noChangeAspect="1"/>
                     </pic:cNvPicPr>
@@ -520,7 +520,7 @@
               <a:graphicData uri="http://schemas.openxmlformats.org/drawingml/2006/picture">
                 <pic:pic>
                   <pic:nvPicPr>
-                    <pic:cNvPr descr="image3.png" id="0" name="Picture"/>
+                    <pic:cNvPr descr="images/image3.png" id="0" name="Picture"/>
                     <pic:cNvPicPr>
                       <a:picLocks noChangeArrowheads="1" noChangeAspect="1"/>
                     </pic:cNvPicPr>

</xml_diff>

<commit_message>
Change from first alias to any alias for required bands.
</commit_message>
<xml_diff>
--- a/docs/ODC-GEE_Guide.docx
+++ b/docs/ODC-GEE_Guide.docx
@@ -865,7 +865,7 @@
         <w:t xml:space="preserve"> </w:t>
       </w:r>
       <w:r>
-        <w:t xml:space="preserve">in the measurements field with the first alias in the list being the defined</w:t>
+        <w:t xml:space="preserve">in the measurements field with an alias in the list being the defined</w:t>
       </w:r>
       <w:r>
         <w:t xml:space="preserve"> </w:t>
@@ -877,7 +877,7 @@
         <w:t xml:space="preserve"> </w:t>
       </w:r>
       <w:r>
-        <w:t xml:space="preserve">will have "B2" as the first alias. This is to allow products to change names</w:t>
+        <w:t xml:space="preserve">will have "B2" as an alias. This is to allow products to change names</w:t>
       </w:r>
       <w:r>
         <w:t xml:space="preserve"> </w:t>

</xml_diff>